<commit_message>
Resolv build dependencies - partially
</commit_message>
<xml_diff>
--- a/dev-topics-utils/dev-topics-badaddr/Addition_Checker_Description.docx
+++ b/dev-topics-utils/dev-topics-badaddr/Addition_Checker_Description.docx
@@ -1,10 +1,11 @@
 
 <file path=word/document.xml><?xml version="1.0" encoding="utf-8"?>
-<w:document xmlns:wpc="http://schemas.microsoft.com/office/word/2010/wordprocessingCanvas" xmlns:mo="http://schemas.microsoft.com/office/mac/office/2008/main" xmlns:mc="http://schemas.openxmlformats.org/markup-compatibility/2006" xmlns:mv="urn:schemas-microsoft-com:mac:vml" xmlns:o="urn:schemas-microsoft-com:office:office" xmlns:r="http://schemas.openxmlformats.org/officeDocument/2006/relationships" xmlns:m="http://schemas.openxmlformats.org/officeDocument/2006/math" xmlns:v="urn:schemas-microsoft-com:vml" xmlns:wp14="http://schemas.microsoft.com/office/word/2010/wordprocessingDrawing" xmlns:wp="http://schemas.openxmlformats.org/drawingml/2006/wordprocessingDrawing" xmlns:w10="urn:schemas-microsoft-com:office:word" xmlns:w="http://schemas.openxmlformats.org/wordprocessingml/2006/main" xmlns:w14="http://schemas.microsoft.com/office/word/2010/wordml" xmlns:wpg="http://schemas.microsoft.com/office/word/2010/wordprocessingGroup" xmlns:wpi="http://schemas.microsoft.com/office/word/2010/wordprocessingInk" xmlns:wne="http://schemas.microsoft.com/office/word/2006/wordml" xmlns:wps="http://schemas.microsoft.com/office/word/2010/wordprocessingShape" mc:Ignorable="w14 wp14">
+<w:document xmlns:wpc="http://schemas.microsoft.com/office/word/2010/wordprocessingCanvas" xmlns:mc="http://schemas.openxmlformats.org/markup-compatibility/2006" xmlns:o="urn:schemas-microsoft-com:office:office" xmlns:r="http://schemas.openxmlformats.org/officeDocument/2006/relationships" xmlns:m="http://schemas.openxmlformats.org/officeDocument/2006/math" xmlns:v="urn:schemas-microsoft-com:vml" xmlns:wp14="http://schemas.microsoft.com/office/word/2010/wordprocessingDrawing" xmlns:wp="http://schemas.openxmlformats.org/drawingml/2006/wordprocessingDrawing" xmlns:w10="urn:schemas-microsoft-com:office:word" xmlns:w="http://schemas.openxmlformats.org/wordprocessingml/2006/main" xmlns:w14="http://schemas.microsoft.com/office/word/2010/wordml" xmlns:wpg="http://schemas.microsoft.com/office/word/2010/wordprocessingGroup" xmlns:wpi="http://schemas.microsoft.com/office/word/2010/wordprocessingInk" xmlns:wne="http://schemas.microsoft.com/office/word/2006/wordml" xmlns:wps="http://schemas.microsoft.com/office/word/2010/wordprocessingShape" mc:Ignorable="w14 wp14">
   <w:body>
     <w:p>
       <w:pPr>
         <w:pStyle w:val="Heading1"/>
+        <w:spacing w:before="0"/>
       </w:pPr>
       <w:r>
         <w:t>Addition Checker Description</w:t>
@@ -77,21 +78,7 @@
           <w:rFonts w:ascii="Georgia" w:hAnsi="Georgia" w:cs="Georgia"/>
           <w:color w:val="373737"/>
         </w:rPr>
-        <w:t xml:space="preserve">A raw test sequence is a sequence of natural numbers that fit in a Java double-precision </w:t>
-      </w:r>
-      <w:r>
-        <w:rPr>
-          <w:rFonts w:ascii="Georgia" w:hAnsi="Georgia" w:cs="Georgia"/>
-          <w:color w:val="373737"/>
-        </w:rPr>
-        <w:t>floating-point</w:t>
-      </w:r>
-      <w:r>
-        <w:rPr>
-          <w:rFonts w:ascii="Georgia" w:hAnsi="Georgia" w:cs="Georgia"/>
-          <w:color w:val="373737"/>
-        </w:rPr>
-        <w:t xml:space="preserve"> value without loss of significance (see </w:t>
+        <w:t xml:space="preserve">A raw test sequence is a sequence of natural numbers that fit in a Java double-precision floating-point value without loss of significance (see </w:t>
       </w:r>
       <w:hyperlink r:id="rId7" w:history="1">
         <w:r>
@@ -107,46 +94,14 @@
           <w:rFonts w:ascii="Georgia" w:hAnsi="Georgia" w:cs="Georgia"/>
           <w:color w:val="373737"/>
         </w:rPr>
-        <w:t xml:space="preserve">.) Java DP values have 53 bits of significance and hold a natural number exactly up to 9,007,199,254,740,991. </w:t>
-      </w:r>
-      <w:proofErr w:type="gramStart"/>
+        <w:t xml:space="preserve">.) Java DP values have 53 bits of significance and hold a natural number exactly up to 9,007,199,254,740,991. This </w:t>
+      </w:r>
       <w:r>
         <w:rPr>
           <w:rFonts w:ascii="Georgia" w:hAnsi="Georgia" w:cs="Georgia"/>
           <w:color w:val="373737"/>
         </w:rPr>
-        <w:t>This</w:t>
-      </w:r>
-      <w:proofErr w:type="gramEnd"/>
-      <w:r>
-        <w:rPr>
-          <w:rFonts w:ascii="Georgia" w:hAnsi="Georgia" w:cs="Georgia"/>
-          <w:color w:val="373737"/>
-        </w:rPr>
-        <w:t xml:space="preserve"> </w:t>
-      </w:r>
-      <w:r>
-        <w:rPr>
-          <w:rFonts w:ascii="Georgia" w:hAnsi="Georgia" w:cs="Georgia"/>
-          <w:color w:val="373737"/>
-        </w:rPr>
-        <w:t xml:space="preserve">is </w:t>
-      </w:r>
-      <w:proofErr w:type="gramStart"/>
-      <w:r>
-        <w:rPr>
-          <w:rFonts w:ascii="Georgia" w:hAnsi="Georgia" w:cs="Georgia"/>
-          <w:color w:val="373737"/>
-        </w:rPr>
-        <w:t>a little more than 15 digits</w:t>
-      </w:r>
-      <w:proofErr w:type="gramEnd"/>
-      <w:r>
-        <w:rPr>
-          <w:rFonts w:ascii="Georgia" w:hAnsi="Georgia" w:cs="Georgia"/>
-          <w:color w:val="373737"/>
-        </w:rPr>
-        <w:t>.</w:t>
+        <w:t>is a little more than 15 digits.</w:t>
       </w:r>
     </w:p>
     <w:p>
@@ -210,8 +165,6 @@
         </w:rPr>
         <w:t xml:space="preserve">that </w:t>
       </w:r>
-      <w:bookmarkStart w:id="0" w:name="_GoBack"/>
-      <w:bookmarkEnd w:id="0"/>
       <w:r>
         <w:rPr>
           <w:rFonts w:ascii="Georgia" w:hAnsi="Georgia" w:cs="Georgia"/>
@@ -288,21 +241,7 @@
           <w:rFonts w:ascii="Georgia" w:hAnsi="Georgia" w:cs="Georgia"/>
           <w:color w:val="373737"/>
         </w:rPr>
-        <w:t xml:space="preserve">" test sequence by dividing a natural number test sequence by a prime number; we do this to force </w:t>
-      </w:r>
-      <w:r>
-        <w:rPr>
-          <w:rFonts w:ascii="Georgia" w:hAnsi="Georgia" w:cs="Georgia"/>
-          <w:color w:val="373737"/>
-        </w:rPr>
-        <w:t>round off</w:t>
-      </w:r>
-      <w:r>
-        <w:rPr>
-          <w:rFonts w:ascii="Georgia" w:hAnsi="Georgia" w:cs="Georgia"/>
-          <w:color w:val="373737"/>
-        </w:rPr>
-        <w:t xml:space="preserve"> error into the sequence, and therefore error into the computed sum (e.g., the prime </w:t>
+        <w:t xml:space="preserve">" test sequence by dividing a natural number test sequence by a prime number; we do this to force round off error into the sequence, and therefore error into the computed sum (e.g., the prime </w:t>
       </w:r>
       <w:r>
         <w:rPr>
@@ -448,12 +387,6 @@
         <w:gridCol w:w="2079"/>
       </w:tblGrid>
       <w:tr>
-        <w:tblPrEx>
-          <w:tblCellMar>
-            <w:top w:w="0" w:type="dxa"/>
-            <w:bottom w:w="0" w:type="dxa"/>
-          </w:tblCellMar>
-        </w:tblPrEx>
         <w:tc>
           <w:tcPr>
             <w:tcW w:w="1711" w:type="dxa"/>
@@ -632,10 +565,6 @@
           <w:tblBorders>
             <w:top w:val="none" w:sz="0" w:space="0" w:color="auto"/>
           </w:tblBorders>
-          <w:tblCellMar>
-            <w:top w:w="0" w:type="dxa"/>
-            <w:bottom w:w="0" w:type="dxa"/>
-          </w:tblCellMar>
         </w:tblPrEx>
         <w:tc>
           <w:tcPr>
@@ -799,10 +728,6 @@
           <w:tblBorders>
             <w:top w:val="none" w:sz="0" w:space="0" w:color="auto"/>
           </w:tblBorders>
-          <w:tblCellMar>
-            <w:top w:w="0" w:type="dxa"/>
-            <w:bottom w:w="0" w:type="dxa"/>
-          </w:tblCellMar>
         </w:tblPrEx>
         <w:tc>
           <w:tcPr>
@@ -966,10 +891,6 @@
           <w:tblBorders>
             <w:top w:val="none" w:sz="0" w:space="0" w:color="auto"/>
           </w:tblBorders>
-          <w:tblCellMar>
-            <w:top w:w="0" w:type="dxa"/>
-            <w:bottom w:w="0" w:type="dxa"/>
-          </w:tblCellMar>
         </w:tblPrEx>
         <w:tc>
           <w:tcPr>
@@ -1133,10 +1054,6 @@
           <w:tblBorders>
             <w:top w:val="none" w:sz="0" w:space="0" w:color="auto"/>
           </w:tblBorders>
-          <w:tblCellMar>
-            <w:top w:w="0" w:type="dxa"/>
-            <w:bottom w:w="0" w:type="dxa"/>
-          </w:tblCellMar>
         </w:tblPrEx>
         <w:tc>
           <w:tcPr>
@@ -1300,10 +1217,6 @@
           <w:tblBorders>
             <w:top w:val="none" w:sz="0" w:space="0" w:color="auto"/>
           </w:tblBorders>
-          <w:tblCellMar>
-            <w:top w:w="0" w:type="dxa"/>
-            <w:bottom w:w="0" w:type="dxa"/>
-          </w:tblCellMar>
         </w:tblPrEx>
         <w:tc>
           <w:tcPr>
@@ -1467,10 +1380,6 @@
           <w:tblBorders>
             <w:top w:val="none" w:sz="0" w:space="0" w:color="auto"/>
           </w:tblBorders>
-          <w:tblCellMar>
-            <w:top w:w="0" w:type="dxa"/>
-            <w:bottom w:w="0" w:type="dxa"/>
-          </w:tblCellMar>
         </w:tblPrEx>
         <w:tc>
           <w:tcPr>
@@ -1634,10 +1543,6 @@
           <w:tblBorders>
             <w:top w:val="none" w:sz="0" w:space="0" w:color="auto"/>
           </w:tblBorders>
-          <w:tblCellMar>
-            <w:top w:w="0" w:type="dxa"/>
-            <w:bottom w:w="0" w:type="dxa"/>
-          </w:tblCellMar>
         </w:tblPrEx>
         <w:tc>
           <w:tcPr>
@@ -1797,12 +1702,6 @@
         </w:tc>
       </w:tr>
       <w:tr>
-        <w:tblPrEx>
-          <w:tblCellMar>
-            <w:top w:w="0" w:type="dxa"/>
-            <w:bottom w:w="0" w:type="dxa"/>
-          </w:tblCellMar>
-        </w:tblPrEx>
         <w:tc>
           <w:tcPr>
             <w:tcW w:w="1711" w:type="dxa"/>
@@ -1838,19 +1737,8 @@
                 <w:sz w:val="20"/>
                 <w:szCs w:val="20"/>
               </w:rPr>
-              <w:t>Scaled-</w:t>
-            </w:r>
-            <w:proofErr w:type="spellStart"/>
-            <w:r>
-              <w:rPr>
-                <w:rFonts w:ascii="Georgia" w:hAnsi="Georgia" w:cs="Georgia"/>
-                <w:color w:val="373737"/>
-                <w:sz w:val="20"/>
-                <w:szCs w:val="20"/>
-              </w:rPr>
-              <w:t>Kahan</w:t>
-            </w:r>
-            <w:proofErr w:type="spellEnd"/>
+              <w:t>Scaled-Kahan</w:t>
+            </w:r>
           </w:p>
         </w:tc>
         <w:tc>
@@ -2032,7 +1920,6 @@
           <w:color w:val="282B26"/>
         </w:rPr>
       </w:pPr>
-      <w:proofErr w:type="gramStart"/>
       <w:r>
         <w:rPr>
           <w:rFonts w:ascii="Arial" w:hAnsi="Arial" w:cs="Arial"/>
@@ -2042,7 +1929,6 @@
         </w:rPr>
         <w:t>n</w:t>
       </w:r>
-      <w:proofErr w:type="gramEnd"/>
       <w:r>
         <w:rPr>
           <w:rFonts w:ascii="Arial" w:hAnsi="Arial" w:cs="Arial"/>
@@ -2071,7 +1957,6 @@
           <w:color w:val="282B26"/>
         </w:rPr>
       </w:pPr>
-      <w:proofErr w:type="gramStart"/>
       <w:r>
         <w:rPr>
           <w:rFonts w:ascii="Arial" w:hAnsi="Arial" w:cs="Arial"/>
@@ -2081,7 +1966,6 @@
         </w:rPr>
         <w:t>expected</w:t>
       </w:r>
-      <w:proofErr w:type="gramEnd"/>
       <w:r>
         <w:rPr>
           <w:rFonts w:ascii="Arial" w:hAnsi="Arial" w:cs="Arial"/>
@@ -2110,7 +1994,6 @@
           <w:color w:val="282B26"/>
         </w:rPr>
       </w:pPr>
-      <w:proofErr w:type="gramStart"/>
       <w:r>
         <w:rPr>
           <w:rFonts w:ascii="Arial" w:hAnsi="Arial" w:cs="Arial"/>
@@ -2120,7 +2003,6 @@
         </w:rPr>
         <w:t>actual</w:t>
       </w:r>
-      <w:proofErr w:type="gramEnd"/>
       <w:r>
         <w:rPr>
           <w:rFonts w:ascii="Arial" w:hAnsi="Arial" w:cs="Arial"/>
@@ -2149,7 +2031,6 @@
           <w:color w:val="282B26"/>
         </w:rPr>
       </w:pPr>
-      <w:proofErr w:type="gramStart"/>
       <w:r>
         <w:rPr>
           <w:rFonts w:ascii="Arial" w:hAnsi="Arial" w:cs="Arial"/>
@@ -2159,7 +2040,6 @@
         </w:rPr>
         <w:t>delta</w:t>
       </w:r>
-      <w:proofErr w:type="gramEnd"/>
       <w:r>
         <w:rPr>
           <w:rFonts w:ascii="Arial" w:hAnsi="Arial" w:cs="Arial"/>
@@ -2188,7 +2068,6 @@
           <w:color w:val="282B26"/>
         </w:rPr>
       </w:pPr>
-      <w:proofErr w:type="gramStart"/>
       <w:r>
         <w:rPr>
           <w:rFonts w:ascii="Arial" w:hAnsi="Arial" w:cs="Arial"/>
@@ -2198,7 +2077,6 @@
         </w:rPr>
         <w:t>relative</w:t>
       </w:r>
-      <w:proofErr w:type="gramEnd"/>
       <w:r>
         <w:rPr>
           <w:rFonts w:ascii="Arial" w:hAnsi="Arial" w:cs="Arial"/>
@@ -2227,8 +2105,6 @@
           <w:color w:val="282B26"/>
         </w:rPr>
       </w:pPr>
-      <w:proofErr w:type="spellStart"/>
-      <w:proofErr w:type="gramStart"/>
       <w:r>
         <w:rPr>
           <w:rFonts w:ascii="Arial" w:hAnsi="Arial" w:cs="Arial"/>
@@ -2238,8 +2114,6 @@
         </w:rPr>
         <w:t>sigd</w:t>
       </w:r>
-      <w:proofErr w:type="spellEnd"/>
-      <w:proofErr w:type="gramEnd"/>
       <w:r>
         <w:rPr>
           <w:rFonts w:ascii="Arial" w:hAnsi="Arial" w:cs="Arial"/>
@@ -2268,7 +2142,6 @@
           <w:color w:val="282B26"/>
         </w:rPr>
       </w:pPr>
-      <w:proofErr w:type="gramStart"/>
       <w:r>
         <w:rPr>
           <w:rFonts w:ascii="Arial" w:hAnsi="Arial" w:cs="Arial"/>
@@ -2278,7 +2151,6 @@
         </w:rPr>
         <w:t>elapsed</w:t>
       </w:r>
-      <w:proofErr w:type="gramEnd"/>
       <w:r>
         <w:rPr>
           <w:rFonts w:ascii="Arial" w:hAnsi="Arial" w:cs="Arial"/>
@@ -2307,7 +2179,6 @@
           <w:color w:val="282B26"/>
         </w:rPr>
       </w:pPr>
-      <w:proofErr w:type="gramStart"/>
       <w:r>
         <w:rPr>
           <w:rFonts w:ascii="Arial" w:hAnsi="Arial" w:cs="Arial"/>
@@ -2317,7 +2188,6 @@
         </w:rPr>
         <w:t>label</w:t>
       </w:r>
-      <w:proofErr w:type="gramEnd"/>
       <w:r>
         <w:rPr>
           <w:rFonts w:ascii="Arial" w:hAnsi="Arial" w:cs="Arial"/>
@@ -2364,14 +2234,96 @@
       </w:r>
     </w:p>
     <w:p>
-      <w:r>
+      <w:pPr>
         <w:rPr>
           <w:rFonts w:ascii="Arial" w:hAnsi="Arial" w:cs="Arial"/>
           <w:color w:val="282B26"/>
         </w:rPr>
+      </w:pPr>
+      <w:r>
+        <w:rPr>
+          <w:rFonts w:ascii="Arial" w:hAnsi="Arial" w:cs="Arial"/>
+          <w:color w:val="282B26"/>
+        </w:rPr>
         <w:t>Donald Trummell</w:t>
       </w:r>
     </w:p>
+    <w:p>
+      <w:pPr>
+        <w:rPr>
+          <w:rFonts w:ascii="Arial" w:hAnsi="Arial" w:cs="Arial"/>
+          <w:color w:val="282B26"/>
+        </w:rPr>
+      </w:pPr>
+    </w:p>
+    <w:p>
+      <w:pPr>
+        <w:pStyle w:val="Heading2"/>
+        <w:spacing w:before="0"/>
+      </w:pPr>
+      <w:r>
+        <w:t>References:</w:t>
+      </w:r>
+    </w:p>
+    <w:p>
+      <w:pPr>
+        <w:pStyle w:val="ListParagraph"/>
+        <w:numPr>
+          <w:ilvl w:val="0"/>
+          <w:numId w:val="2"/>
+        </w:numPr>
+      </w:pPr>
+      <w:r>
+        <w:t xml:space="preserve">Java 8 parallelism selector: </w:t>
+      </w:r>
+      <w:hyperlink r:id="rId8" w:history="1">
+        <w:r>
+          <w:rPr>
+            <w:rStyle w:val="Hyperlink"/>
+          </w:rPr>
+          <w:t>http://gee.cs.oswego.edu/dl/html/StreamParallelGuidance.html</w:t>
+        </w:r>
+      </w:hyperlink>
+    </w:p>
+    <w:p>
+      <w:pPr>
+        <w:pStyle w:val="ListParagraph"/>
+        <w:numPr>
+          <w:ilvl w:val="0"/>
+          <w:numId w:val="2"/>
+        </w:numPr>
+      </w:pPr>
+      <w:r>
+        <w:t xml:space="preserve">General Java parallelism benchmark: </w:t>
+      </w:r>
+      <w:bookmarkStart w:id="0" w:name="_GoBack"/>
+      <w:bookmarkEnd w:id="0"/>
+      <w:r>
+        <w:fldChar w:fldCharType="begin"/>
+      </w:r>
+      <w:r>
+        <w:instrText xml:space="preserve"> HYPERLINK "</w:instrText>
+      </w:r>
+      <w:r>
+        <w:instrText>https://dzone.com/articles/forkjoin-framework-vs-parallel</w:instrText>
+      </w:r>
+      <w:r>
+        <w:instrText xml:space="preserve">" </w:instrText>
+      </w:r>
+      <w:r>
+        <w:fldChar w:fldCharType="separate"/>
+      </w:r>
+      <w:r>
+        <w:rPr>
+          <w:rStyle w:val="Hyperlink"/>
+        </w:rPr>
+        <w:t>https://dzone.com/articles/forkjoin-framework-vs-parallel</w:t>
+      </w:r>
+      <w:r>
+        <w:fldChar w:fldCharType="end"/>
+      </w:r>
+    </w:p>
+    <w:p/>
     <w:sectPr>
       <w:pgSz w:w="12240" w:h="15840"/>
       <w:pgMar w:top="720" w:right="720" w:bottom="720" w:left="720" w:header="720" w:footer="720" w:gutter="0"/>
@@ -2383,7 +2335,7 @@
 </file>
 
 <file path=word/numbering.xml><?xml version="1.0" encoding="utf-8"?>
-<w:numbering xmlns:wpc="http://schemas.microsoft.com/office/word/2010/wordprocessingCanvas" xmlns:mo="http://schemas.microsoft.com/office/mac/office/2008/main" xmlns:mc="http://schemas.openxmlformats.org/markup-compatibility/2006" xmlns:mv="urn:schemas-microsoft-com:mac:vml" xmlns:o="urn:schemas-microsoft-com:office:office" xmlns:r="http://schemas.openxmlformats.org/officeDocument/2006/relationships" xmlns:m="http://schemas.openxmlformats.org/officeDocument/2006/math" xmlns:v="urn:schemas-microsoft-com:vml" xmlns:wp14="http://schemas.microsoft.com/office/word/2010/wordprocessingDrawing" xmlns:wp="http://schemas.openxmlformats.org/drawingml/2006/wordprocessingDrawing" xmlns:w10="urn:schemas-microsoft-com:office:word" xmlns:w="http://schemas.openxmlformats.org/wordprocessingml/2006/main" xmlns:w14="http://schemas.microsoft.com/office/word/2010/wordml" xmlns:wpg="http://schemas.microsoft.com/office/word/2010/wordprocessingGroup" xmlns:wpi="http://schemas.microsoft.com/office/word/2010/wordprocessingInk" xmlns:wne="http://schemas.microsoft.com/office/word/2006/wordml" xmlns:wps="http://schemas.microsoft.com/office/word/2010/wordprocessingShape" mc:Ignorable="w14 wp14">
+<w:numbering xmlns:wpc="http://schemas.microsoft.com/office/word/2010/wordprocessingCanvas" xmlns:mc="http://schemas.openxmlformats.org/markup-compatibility/2006" xmlns:o="urn:schemas-microsoft-com:office:office" xmlns:r="http://schemas.openxmlformats.org/officeDocument/2006/relationships" xmlns:m="http://schemas.openxmlformats.org/officeDocument/2006/math" xmlns:v="urn:schemas-microsoft-com:vml" xmlns:wp14="http://schemas.microsoft.com/office/word/2010/wordprocessingDrawing" xmlns:wp="http://schemas.openxmlformats.org/drawingml/2006/wordprocessingDrawing" xmlns:w10="urn:schemas-microsoft-com:office:word" xmlns:w="http://schemas.openxmlformats.org/wordprocessingml/2006/main" xmlns:w14="http://schemas.microsoft.com/office/word/2010/wordml" xmlns:wpg="http://schemas.microsoft.com/office/word/2010/wordprocessingGroup" xmlns:wpi="http://schemas.microsoft.com/office/word/2010/wordprocessingInk" xmlns:wne="http://schemas.microsoft.com/office/word/2006/wordml" xmlns:wps="http://schemas.microsoft.com/office/word/2010/wordprocessingShape" mc:Ignorable="w14 wp14">
   <w:abstractNum w:abstractNumId="0">
     <w:nsid w:val="00000001"/>
     <w:multiLevelType w:val="hybridMultilevel"/>
@@ -2438,8 +2390,124 @@
       <w:lvlJc w:val="left"/>
     </w:lvl>
   </w:abstractNum>
+  <w:abstractNum w:abstractNumId="1">
+    <w:nsid w:val="7C10503B"/>
+    <w:multiLevelType w:val="hybridMultilevel"/>
+    <w:tmpl w:val="726619F6"/>
+    <w:lvl w:ilvl="0" w:tplc="04090001">
+      <w:start w:val="1"/>
+      <w:numFmt w:val="bullet"/>
+      <w:lvlText w:val=""/>
+      <w:lvlJc w:val="left"/>
+      <w:pPr>
+        <w:ind w:left="720" w:hanging="360"/>
+      </w:pPr>
+      <w:rPr>
+        <w:rFonts w:ascii="Symbol" w:hAnsi="Symbol" w:hint="default"/>
+      </w:rPr>
+    </w:lvl>
+    <w:lvl w:ilvl="1" w:tplc="04090003" w:tentative="1">
+      <w:start w:val="1"/>
+      <w:numFmt w:val="bullet"/>
+      <w:lvlText w:val="o"/>
+      <w:lvlJc w:val="left"/>
+      <w:pPr>
+        <w:ind w:left="1440" w:hanging="360"/>
+      </w:pPr>
+      <w:rPr>
+        <w:rFonts w:ascii="Courier New" w:hAnsi="Courier New" w:cs="Courier New" w:hint="default"/>
+      </w:rPr>
+    </w:lvl>
+    <w:lvl w:ilvl="2" w:tplc="04090005" w:tentative="1">
+      <w:start w:val="1"/>
+      <w:numFmt w:val="bullet"/>
+      <w:lvlText w:val=""/>
+      <w:lvlJc w:val="left"/>
+      <w:pPr>
+        <w:ind w:left="2160" w:hanging="360"/>
+      </w:pPr>
+      <w:rPr>
+        <w:rFonts w:ascii="Wingdings" w:hAnsi="Wingdings" w:hint="default"/>
+      </w:rPr>
+    </w:lvl>
+    <w:lvl w:ilvl="3" w:tplc="04090001" w:tentative="1">
+      <w:start w:val="1"/>
+      <w:numFmt w:val="bullet"/>
+      <w:lvlText w:val=""/>
+      <w:lvlJc w:val="left"/>
+      <w:pPr>
+        <w:ind w:left="2880" w:hanging="360"/>
+      </w:pPr>
+      <w:rPr>
+        <w:rFonts w:ascii="Symbol" w:hAnsi="Symbol" w:hint="default"/>
+      </w:rPr>
+    </w:lvl>
+    <w:lvl w:ilvl="4" w:tplc="04090003" w:tentative="1">
+      <w:start w:val="1"/>
+      <w:numFmt w:val="bullet"/>
+      <w:lvlText w:val="o"/>
+      <w:lvlJc w:val="left"/>
+      <w:pPr>
+        <w:ind w:left="3600" w:hanging="360"/>
+      </w:pPr>
+      <w:rPr>
+        <w:rFonts w:ascii="Courier New" w:hAnsi="Courier New" w:cs="Courier New" w:hint="default"/>
+      </w:rPr>
+    </w:lvl>
+    <w:lvl w:ilvl="5" w:tplc="04090005" w:tentative="1">
+      <w:start w:val="1"/>
+      <w:numFmt w:val="bullet"/>
+      <w:lvlText w:val=""/>
+      <w:lvlJc w:val="left"/>
+      <w:pPr>
+        <w:ind w:left="4320" w:hanging="360"/>
+      </w:pPr>
+      <w:rPr>
+        <w:rFonts w:ascii="Wingdings" w:hAnsi="Wingdings" w:hint="default"/>
+      </w:rPr>
+    </w:lvl>
+    <w:lvl w:ilvl="6" w:tplc="04090001" w:tentative="1">
+      <w:start w:val="1"/>
+      <w:numFmt w:val="bullet"/>
+      <w:lvlText w:val=""/>
+      <w:lvlJc w:val="left"/>
+      <w:pPr>
+        <w:ind w:left="5040" w:hanging="360"/>
+      </w:pPr>
+      <w:rPr>
+        <w:rFonts w:ascii="Symbol" w:hAnsi="Symbol" w:hint="default"/>
+      </w:rPr>
+    </w:lvl>
+    <w:lvl w:ilvl="7" w:tplc="04090003" w:tentative="1">
+      <w:start w:val="1"/>
+      <w:numFmt w:val="bullet"/>
+      <w:lvlText w:val="o"/>
+      <w:lvlJc w:val="left"/>
+      <w:pPr>
+        <w:ind w:left="5760" w:hanging="360"/>
+      </w:pPr>
+      <w:rPr>
+        <w:rFonts w:ascii="Courier New" w:hAnsi="Courier New" w:cs="Courier New" w:hint="default"/>
+      </w:rPr>
+    </w:lvl>
+    <w:lvl w:ilvl="8" w:tplc="04090005" w:tentative="1">
+      <w:start w:val="1"/>
+      <w:numFmt w:val="bullet"/>
+      <w:lvlText w:val=""/>
+      <w:lvlJc w:val="left"/>
+      <w:pPr>
+        <w:ind w:left="6480" w:hanging="360"/>
+      </w:pPr>
+      <w:rPr>
+        <w:rFonts w:ascii="Wingdings" w:hAnsi="Wingdings" w:hint="default"/>
+      </w:rPr>
+    </w:lvl>
+  </w:abstractNum>
   <w:num w:numId="1">
     <w:abstractNumId w:val="0"/>
+  </w:num>
+  <w:num w:numId="2">
+    <w:abstractNumId w:val="1"/>
   </w:num>
 </w:numbering>
 </file>
@@ -2457,7 +2525,7 @@
     </w:rPrDefault>
     <w:pPrDefault/>
   </w:docDefaults>
-  <w:latentStyles w:defLockedState="0" w:defUIPriority="99" w:defSemiHidden="1" w:defUnhideWhenUsed="1" w:defQFormat="0" w:count="276">
+  <w:latentStyles w:defLockedState="0" w:defUIPriority="99" w:defSemiHidden="1" w:defUnhideWhenUsed="1" w:defQFormat="0" w:count="267">
     <w:lsdException w:name="Normal" w:semiHidden="0" w:uiPriority="0" w:unhideWhenUsed="0" w:qFormat="1"/>
     <w:lsdException w:name="heading 1" w:semiHidden="0" w:uiPriority="9" w:unhideWhenUsed="0" w:qFormat="1"/>
     <w:lsdException w:name="heading 2" w:uiPriority="9" w:qFormat="1"/>
@@ -2623,6 +2691,30 @@
       <w:szCs w:val="32"/>
     </w:rPr>
   </w:style>
+  <w:style w:type="paragraph" w:styleId="Heading2">
+    <w:name w:val="heading 2"/>
+    <w:basedOn w:val="Normal"/>
+    <w:next w:val="Normal"/>
+    <w:link w:val="Heading2Char"/>
+    <w:uiPriority w:val="9"/>
+    <w:unhideWhenUsed/>
+    <w:qFormat/>
+    <w:rsid w:val="00F74387"/>
+    <w:pPr>
+      <w:keepNext/>
+      <w:keepLines/>
+      <w:spacing w:before="200"/>
+      <w:outlineLvl w:val="1"/>
+    </w:pPr>
+    <w:rPr>
+      <w:rFonts w:asciiTheme="majorHAnsi" w:eastAsiaTheme="majorEastAsia" w:hAnsiTheme="majorHAnsi" w:cstheme="majorBidi"/>
+      <w:b/>
+      <w:bCs/>
+      <w:color w:val="4F81BD" w:themeColor="accent1"/>
+      <w:sz w:val="26"/>
+      <w:szCs w:val="26"/>
+    </w:rPr>
+  </w:style>
   <w:style w:type="character" w:default="1" w:styleId="DefaultParagraphFont">
     <w:name w:val="Default Paragraph Font"/>
     <w:uiPriority w:val="1"/>
@@ -2665,11 +2757,48 @@
       <w:szCs w:val="32"/>
     </w:rPr>
   </w:style>
+  <w:style w:type="paragraph" w:styleId="ListParagraph">
+    <w:name w:val="List Paragraph"/>
+    <w:basedOn w:val="Normal"/>
+    <w:uiPriority w:val="34"/>
+    <w:qFormat/>
+    <w:rsid w:val="00F74387"/>
+    <w:pPr>
+      <w:ind w:left="720"/>
+      <w:contextualSpacing/>
+    </w:pPr>
+  </w:style>
+  <w:style w:type="character" w:styleId="Hyperlink">
+    <w:name w:val="Hyperlink"/>
+    <w:basedOn w:val="DefaultParagraphFont"/>
+    <w:uiPriority w:val="99"/>
+    <w:unhideWhenUsed/>
+    <w:rsid w:val="00F74387"/>
+    <w:rPr>
+      <w:color w:val="0000FF" w:themeColor="hyperlink"/>
+      <w:u w:val="single"/>
+    </w:rPr>
+  </w:style>
+  <w:style w:type="character" w:customStyle="1" w:styleId="Heading2Char">
+    <w:name w:val="Heading 2 Char"/>
+    <w:basedOn w:val="DefaultParagraphFont"/>
+    <w:link w:val="Heading2"/>
+    <w:uiPriority w:val="9"/>
+    <w:rsid w:val="00F74387"/>
+    <w:rPr>
+      <w:rFonts w:asciiTheme="majorHAnsi" w:eastAsiaTheme="majorEastAsia" w:hAnsiTheme="majorHAnsi" w:cstheme="majorBidi"/>
+      <w:b/>
+      <w:bCs/>
+      <w:color w:val="4F81BD" w:themeColor="accent1"/>
+      <w:sz w:val="26"/>
+      <w:szCs w:val="26"/>
+    </w:rPr>
+  </w:style>
 </w:styles>
 </file>
 
 <file path=word/stylesWithEffects.xml><?xml version="1.0" encoding="utf-8"?>
-<w:styles xmlns:wpc="http://schemas.microsoft.com/office/word/2010/wordprocessingCanvas" xmlns:mo="http://schemas.microsoft.com/office/mac/office/2008/main" xmlns:mc="http://schemas.openxmlformats.org/markup-compatibility/2006" xmlns:mv="urn:schemas-microsoft-com:mac:vml" xmlns:o="urn:schemas-microsoft-com:office:office" xmlns:r="http://schemas.openxmlformats.org/officeDocument/2006/relationships" xmlns:m="http://schemas.openxmlformats.org/officeDocument/2006/math" xmlns:v="urn:schemas-microsoft-com:vml" xmlns:wp14="http://schemas.microsoft.com/office/word/2010/wordprocessingDrawing" xmlns:wp="http://schemas.openxmlformats.org/drawingml/2006/wordprocessingDrawing" xmlns:w10="urn:schemas-microsoft-com:office:word" xmlns:w="http://schemas.openxmlformats.org/wordprocessingml/2006/main" xmlns:w14="http://schemas.microsoft.com/office/word/2010/wordml" xmlns:wpg="http://schemas.microsoft.com/office/word/2010/wordprocessingGroup" xmlns:wpi="http://schemas.microsoft.com/office/word/2010/wordprocessingInk" xmlns:wne="http://schemas.microsoft.com/office/word/2006/wordml" xmlns:wps="http://schemas.microsoft.com/office/word/2010/wordprocessingShape" mc:Ignorable="w14 wp14">
+<w:styles xmlns:wpc="http://schemas.microsoft.com/office/word/2010/wordprocessingCanvas" xmlns:mc="http://schemas.openxmlformats.org/markup-compatibility/2006" xmlns:o="urn:schemas-microsoft-com:office:office" xmlns:r="http://schemas.openxmlformats.org/officeDocument/2006/relationships" xmlns:m="http://schemas.openxmlformats.org/officeDocument/2006/math" xmlns:v="urn:schemas-microsoft-com:vml" xmlns:wp14="http://schemas.microsoft.com/office/word/2010/wordprocessingDrawing" xmlns:wp="http://schemas.openxmlformats.org/drawingml/2006/wordprocessingDrawing" xmlns:w10="urn:schemas-microsoft-com:office:word" xmlns:w="http://schemas.openxmlformats.org/wordprocessingml/2006/main" xmlns:w14="http://schemas.microsoft.com/office/word/2010/wordml" xmlns:wpg="http://schemas.microsoft.com/office/word/2010/wordprocessingGroup" xmlns:wpi="http://schemas.microsoft.com/office/word/2010/wordprocessingInk" xmlns:wne="http://schemas.microsoft.com/office/word/2006/wordml" xmlns:wps="http://schemas.microsoft.com/office/word/2010/wordprocessingShape" mc:Ignorable="w14 wp14">
   <w:docDefaults>
     <w:rPrDefault>
       <w:rPr>
@@ -2681,7 +2810,7 @@
     </w:rPrDefault>
     <w:pPrDefault/>
   </w:docDefaults>
-  <w:latentStyles w:defLockedState="0" w:defUIPriority="99" w:defSemiHidden="1" w:defUnhideWhenUsed="1" w:defQFormat="0" w:count="276">
+  <w:latentStyles w:defLockedState="0" w:defUIPriority="99" w:defSemiHidden="1" w:defUnhideWhenUsed="1" w:defQFormat="0" w:count="267">
     <w:lsdException w:name="Normal" w:semiHidden="0" w:uiPriority="0" w:unhideWhenUsed="0" w:qFormat="1"/>
     <w:lsdException w:name="heading 1" w:semiHidden="0" w:uiPriority="9" w:unhideWhenUsed="0" w:qFormat="1"/>
     <w:lsdException w:name="heading 2" w:uiPriority="9" w:qFormat="1"/>
@@ -2847,6 +2976,30 @@
       <w:szCs w:val="32"/>
     </w:rPr>
   </w:style>
+  <w:style w:type="paragraph" w:styleId="Heading2">
+    <w:name w:val="heading 2"/>
+    <w:basedOn w:val="Normal"/>
+    <w:next w:val="Normal"/>
+    <w:link w:val="Heading2Char"/>
+    <w:uiPriority w:val="9"/>
+    <w:unhideWhenUsed/>
+    <w:qFormat/>
+    <w:rsid w:val="00F74387"/>
+    <w:pPr>
+      <w:keepNext/>
+      <w:keepLines/>
+      <w:spacing w:before="200"/>
+      <w:outlineLvl w:val="1"/>
+    </w:pPr>
+    <w:rPr>
+      <w:rFonts w:asciiTheme="majorHAnsi" w:eastAsiaTheme="majorEastAsia" w:hAnsiTheme="majorHAnsi" w:cstheme="majorBidi"/>
+      <w:b/>
+      <w:bCs/>
+      <w:color w:val="4F81BD" w:themeColor="accent1"/>
+      <w:sz w:val="26"/>
+      <w:szCs w:val="26"/>
+    </w:rPr>
+  </w:style>
   <w:style w:type="character" w:default="1" w:styleId="DefaultParagraphFont">
     <w:name w:val="Default Paragraph Font"/>
     <w:uiPriority w:val="1"/>
@@ -2887,6 +3040,43 @@
       <w:color w:val="345A8A" w:themeColor="accent1" w:themeShade="B5"/>
       <w:sz w:val="32"/>
       <w:szCs w:val="32"/>
+    </w:rPr>
+  </w:style>
+  <w:style w:type="paragraph" w:styleId="ListParagraph">
+    <w:name w:val="List Paragraph"/>
+    <w:basedOn w:val="Normal"/>
+    <w:uiPriority w:val="34"/>
+    <w:qFormat/>
+    <w:rsid w:val="00F74387"/>
+    <w:pPr>
+      <w:ind w:left="720"/>
+      <w:contextualSpacing/>
+    </w:pPr>
+  </w:style>
+  <w:style w:type="character" w:styleId="Hyperlink">
+    <w:name w:val="Hyperlink"/>
+    <w:basedOn w:val="DefaultParagraphFont"/>
+    <w:uiPriority w:val="99"/>
+    <w:unhideWhenUsed/>
+    <w:rsid w:val="00F74387"/>
+    <w:rPr>
+      <w:color w:val="0000FF" w:themeColor="hyperlink"/>
+      <w:u w:val="single"/>
+    </w:rPr>
+  </w:style>
+  <w:style w:type="character" w:customStyle="1" w:styleId="Heading2Char">
+    <w:name w:val="Heading 2 Char"/>
+    <w:basedOn w:val="DefaultParagraphFont"/>
+    <w:link w:val="Heading2"/>
+    <w:uiPriority w:val="9"/>
+    <w:rsid w:val="00F74387"/>
+    <w:rPr>
+      <w:rFonts w:asciiTheme="majorHAnsi" w:eastAsiaTheme="majorEastAsia" w:hAnsiTheme="majorHAnsi" w:cstheme="majorBidi"/>
+      <w:b/>
+      <w:bCs/>
+      <w:color w:val="4F81BD" w:themeColor="accent1"/>
+      <w:sz w:val="26"/>
+      <w:szCs w:val="26"/>
     </w:rPr>
   </w:style>
 </w:styles>
@@ -3217,7 +3407,7 @@
 </file>
 
 <file path=customXml/itemProps1.xml><?xml version="1.0" encoding="utf-8"?>
-<ds:datastoreItem xmlns:ds="http://schemas.openxmlformats.org/officeDocument/2006/customXml" ds:itemID="{BCF812B6-BA71-B34C-B84A-816AC9EF04FC}">
+<ds:datastoreItem xmlns:ds="http://schemas.openxmlformats.org/officeDocument/2006/customXml" ds:itemID="{E946F251-3FE0-412F-B844-5C9B483867AB}">
   <ds:schemaRefs>
     <ds:schemaRef ds:uri="http://schemas.openxmlformats.org/officeDocument/2006/bibliography"/>
   </ds:schemaRefs>

</xml_diff>